<commit_message>
New run, vacancy-rate includes now EU27 and EA.
</commit_message>
<xml_diff>
--- a/README.docx
+++ b/README.docx
@@ -205,7 +205,7 @@
         <w:pStyle w:val="Date"/>
       </w:pPr>
       <w:r>
-        <w:t xml:space="preserve">2024-05-15</w:t>
+        <w:t xml:space="preserve">2024-05-16</w:t>
       </w:r>
     </w:p>
     <w:p>
@@ -213,7 +213,7 @@
         <w:pStyle w:val="FirstParagraph"/>
       </w:pPr>
     </w:p>
-    <w:bookmarkStart w:id="24" w:name="inventory-of-files"/>
+    <w:bookmarkStart w:id="25" w:name="inventory-of-files"/>
     <w:p>
       <w:pPr>
         <w:pStyle w:val="Heading1"/>
@@ -269,10 +269,33 @@
         <w:t xml:space="preserve"> </w:t>
       </w:r>
       <w:r>
-        <w:t xml:space="preserve">files.</w:t>
-      </w:r>
-    </w:p>
-    <w:bookmarkStart w:id="21" w:name="scripts"/>
+        <w:t xml:space="preserve">files. All the files are available and</w:t>
+      </w:r>
+      <w:r>
+        <w:t xml:space="preserve"> </w:t>
+      </w:r>
+      <w:hyperlink r:id="rId21">
+        <w:r>
+          <w:rPr>
+            <w:rStyle w:val="Hyperlink"/>
+          </w:rPr>
+          <w:t xml:space="preserve">version-controlled</w:t>
+        </w:r>
+      </w:hyperlink>
+      <w:r>
+        <w:t xml:space="preserve"> </w:t>
+      </w:r>
+      <w:r>
+        <w:t xml:space="preserve">at</w:t>
+      </w:r>
+      <w:r>
+        <w:t xml:space="preserve"> </w:t>
+      </w:r>
+      <w:r>
+        <w:t xml:space="preserve">https://github.com/alekrutkowski/JAF2R.</w:t>
+      </w:r>
+    </w:p>
+    <w:bookmarkStart w:id="22" w:name="scripts"/>
     <w:p>
       <w:pPr>
         <w:pStyle w:val="Heading3"/>
@@ -466,8 +489,8 @@
         <w:t xml:space="preserve">- SPPM_VA_KEC.R</w:t>
       </w:r>
     </w:p>
-    <w:bookmarkEnd w:id="21"/>
-    <w:bookmarkStart w:id="22" w:name="data-files"/>
+    <w:bookmarkEnd w:id="22"/>
+    <w:bookmarkStart w:id="23" w:name="data-files"/>
     <w:p>
       <w:pPr>
         <w:pStyle w:val="Heading3"/>
@@ -586,8 +609,8 @@
         <w:t xml:space="preserve">- Blank_16x9.pptx</w:t>
       </w:r>
     </w:p>
-    <w:bookmarkEnd w:id="22"/>
-    <w:bookmarkStart w:id="23" w:name="X46d221a2f809a94c704cf55d275b33ff42ff4ac"/>
+    <w:bookmarkEnd w:id="23"/>
+    <w:bookmarkStart w:id="24" w:name="X46d221a2f809a94c704cf55d275b33ff42ff4ac"/>
     <w:p>
       <w:pPr>
         <w:pStyle w:val="Heading3"/>
@@ -751,9 +774,9 @@
         <w:t xml:space="preserve">is located.</w:t>
       </w:r>
     </w:p>
-    <w:bookmarkEnd w:id="23"/>
     <w:bookmarkEnd w:id="24"/>
-    <w:bookmarkStart w:id="27" w:name="running-the-scripts"/>
+    <w:bookmarkEnd w:id="25"/>
+    <w:bookmarkStart w:id="28" w:name="running-the-scripts"/>
     <w:p>
       <w:pPr>
         <w:pStyle w:val="Heading1"/>
@@ -770,7 +793,7 @@
         <w:t xml:space="preserve">It is recommended to use RStudio IDE to run the files.</w:t>
       </w:r>
     </w:p>
-    <w:bookmarkStart w:id="25" w:name="jaf"/>
+    <w:bookmarkStart w:id="26" w:name="jaf"/>
     <w:p>
       <w:pPr>
         <w:pStyle w:val="Heading3"/>
@@ -954,8 +977,8 @@
         <w:t xml:space="preserve"># This script will run all the needed sub-scripts</w:t>
       </w:r>
     </w:p>
-    <w:bookmarkEnd w:id="25"/>
-    <w:bookmarkStart w:id="26" w:name="sppm-va"/>
+    <w:bookmarkEnd w:id="26"/>
+    <w:bookmarkStart w:id="27" w:name="sppm-va"/>
     <w:p>
       <w:pPr>
         <w:pStyle w:val="Heading3"/>
@@ -1139,9 +1162,9 @@
         <w:t xml:space="preserve"># This script will run all the needed sub-scripts</w:t>
       </w:r>
     </w:p>
-    <w:bookmarkEnd w:id="26"/>
     <w:bookmarkEnd w:id="27"/>
-    <w:bookmarkStart w:id="28" w:name="output-files"/>
+    <w:bookmarkEnd w:id="28"/>
+    <w:bookmarkStart w:id="29" w:name="output-files"/>
     <w:p>
       <w:pPr>
         <w:pStyle w:val="Heading1"/>
@@ -1194,8 +1217,8 @@
         <w:t xml:space="preserve">charts, PDFs).</w:t>
       </w:r>
     </w:p>
-    <w:bookmarkEnd w:id="28"/>
-    <w:bookmarkStart w:id="31" w:name="the-key-elements-of-jaf2r-sppm-va"/>
+    <w:bookmarkEnd w:id="29"/>
+    <w:bookmarkStart w:id="32" w:name="the-key-elements-of-jaf2r-sppm-va"/>
     <w:p>
       <w:pPr>
         <w:pStyle w:val="Heading1"/>
@@ -1601,7 +1624,7 @@
         <w:t xml:space="preserve">.</w:t>
       </w:r>
     </w:p>
-    <w:bookmarkStart w:id="29" w:name="in-jaf_functions.r"/>
+    <w:bookmarkStart w:id="30" w:name="in-jaf_functions.r"/>
     <w:p>
       <w:pPr>
         <w:pStyle w:val="Heading3"/>
@@ -1973,8 +1996,8 @@
         <w:t xml:space="preserve">- fromSpecialCalculation</w:t>
       </w:r>
     </w:p>
-    <w:bookmarkEnd w:id="29"/>
-    <w:bookmarkStart w:id="30" w:name="in-jaf_output.r"/>
+    <w:bookmarkEnd w:id="30"/>
+    <w:bookmarkStart w:id="31" w:name="in-jaf_output.r"/>
     <w:p>
       <w:pPr>
         <w:pStyle w:val="Heading3"/>
@@ -2725,8 +2748,8 @@
         <w:t xml:space="preserve">to compare different indicators which are originally expressed in different units.</w:t>
       </w:r>
     </w:p>
-    <w:bookmarkEnd w:id="30"/>
     <w:bookmarkEnd w:id="31"/>
+    <w:bookmarkEnd w:id="32"/>
     <w:sectPr/>
   </w:body>
 </w:document>

</xml_diff>